<commit_message>
Added UpdateHealth method in MyCharacter.cpp for use in HealthBox.cpp
</commit_message>
<xml_diff>
--- a/Documentation/SimpleShooter.docx
+++ b/Documentation/SimpleShooter.docx
@@ -3,37 +3,41 @@
 <w:document xmlns:wpc="http://schemas.microsoft.com/office/word/2010/wordprocessingCanvas" xmlns:cx="http://schemas.microsoft.com/office/drawing/2014/chartex" xmlns:cx1="http://schemas.microsoft.com/office/drawing/2015/9/8/chartex" xmlns:cx2="http://schemas.microsoft.com/office/drawing/2015/10/21/chartex" xmlns:cx3="http://schemas.microsoft.com/office/drawing/2016/5/9/chartex" xmlns:cx4="http://schemas.microsoft.com/office/drawing/2016/5/10/chartex" xmlns:cx5="http://schemas.microsoft.com/office/drawing/2016/5/11/chartex" xmlns:cx6="http://schemas.microsoft.com/office/drawing/2016/5/12/chartex" xmlns:cx7="http://schemas.microsoft.com/office/drawing/2016/5/13/chartex" xmlns:cx8="http://schemas.microsoft.com/office/drawing/2016/5/14/chartex" xmlns:mc="http://schemas.openxmlformats.org/markup-compatibility/2006" xmlns:aink="http://schemas.microsoft.com/office/drawing/2016/ink" xmlns:am3d="http://schemas.microsoft.com/office/drawing/2017/model3d" xmlns:o="urn:schemas-microsoft-com:office:office" xmlns:r="http://schemas.openxmlformats.org/officeDocument/2006/relationships" xmlns:m="http://schemas.openxmlformats.org/officeDocument/2006/math" xmlns:v="urn:schemas-microsoft-com:vml" xmlns:wp14="http://schemas.microsoft.com/office/word/2010/wordprocessingDrawing" xmlns:wp="http://schemas.openxmlformats.org/drawingml/2006/wordprocessingDrawing" xmlns:w10="urn:schemas-microsoft-com:office:word" xmlns:w="http://schemas.openxmlformats.org/wordprocessingml/2006/main" xmlns:w14="http://schemas.microsoft.com/office/word/2010/wordml" xmlns:w15="http://schemas.microsoft.com/office/word/2012/wordml" xmlns:w16cex="http://schemas.microsoft.com/office/word/2018/wordml/cex" xmlns:w16cid="http://schemas.microsoft.com/office/word/2016/wordml/cid" xmlns:w16="http://schemas.microsoft.com/office/word/2018/wordml" xmlns:w16sdtdh="http://schemas.microsoft.com/office/word/2020/wordml/sdtdatahash" xmlns:w16se="http://schemas.microsoft.com/office/word/2015/wordml/symex" xmlns:wpg="http://schemas.microsoft.com/office/word/2010/wordprocessingGroup" xmlns:wpi="http://schemas.microsoft.com/office/word/2010/wordprocessingInk" xmlns:wne="http://schemas.microsoft.com/office/word/2006/wordml" xmlns:wps="http://schemas.microsoft.com/office/word/2010/wordprocessingShape" mc:Ignorable="w14 w15 w16se w16cid w16 w16cex w16sdtdh wp14">
   <w:body>
     <w:p/>
+    <w:p>
+      <w:r>
+        <w:t>By SpaceMonkey8</w:t>
+      </w:r>
+    </w:p>
     <w:p/>
     <w:p/>
+    <w:p>
+      <w:r>
+        <w:t>Character movements-</w:t>
+      </w:r>
+    </w:p>
+    <w:p>
+      <w:r>
+        <w:t>AddMovementInput()</w:t>
+      </w:r>
+    </w:p>
+    <w:p>
+      <w:r>
+        <w:t>AddControllerPitchInput()</w:t>
+      </w:r>
+    </w:p>
+    <w:p>
+      <w:r>
+        <w:t>AddControllerYawInput()</w:t>
+      </w:r>
+    </w:p>
+    <w:p>
+      <w:r>
+        <w:t>Jump()</w:t>
+      </w:r>
+    </w:p>
     <w:p/>
     <w:p>
       <w:r>
-        <w:t>Character movements-</w:t>
-      </w:r>
-    </w:p>
-    <w:p>
-      <w:r>
-        <w:t>AddMovementInput()</w:t>
-      </w:r>
-    </w:p>
-    <w:p>
-      <w:r>
-        <w:t>AddControllerPitchInput()</w:t>
-      </w:r>
-    </w:p>
-    <w:p>
-      <w:r>
-        <w:t>AddControllerYawInput()</w:t>
-      </w:r>
-    </w:p>
-    <w:p>
-      <w:r>
-        <w:t>Jump()</w:t>
-      </w:r>
-    </w:p>
-    <w:p/>
-    <w:p>
-      <w:r>
         <w:t>GetActorForwardVector</w:t>
       </w:r>
       <w:r>
@@ -97,7 +101,7 @@
         </w:rPr>
         <w:t>Jump()- Make the character jump on the next update. If you want your character to jump according to the time that the jump key is held, then you can set JumpKeyHoldTime to some non-zero value. Make sure in this case to call </w:t>
       </w:r>
-      <w:hyperlink r:id="rId4" w:history="1">
+      <w:hyperlink r:id="rId5" w:history="1">
         <w:r>
           <w:rPr>
             <w:rStyle w:val="Hyperlink"/>
@@ -1007,6 +1011,575 @@
         </w:rPr>
       </w:pPr>
     </w:p>
+    <w:p>
+      <w:pPr>
+        <w:rPr>
+          <w:rFonts w:ascii="Verdana" w:hAnsi="Verdana"/>
+          <w:color w:val="000000"/>
+          <w:sz w:val="21"/>
+          <w:szCs w:val="21"/>
+          <w:shd w:val="clear" w:color="auto" w:fill="FFFFFF"/>
+        </w:rPr>
+      </w:pPr>
+    </w:p>
+    <w:p>
+      <w:pPr>
+        <w:rPr>
+          <w:rFonts w:ascii="Verdana" w:hAnsi="Verdana"/>
+          <w:b/>
+          <w:bCs/>
+          <w:i/>
+          <w:iCs/>
+          <w:color w:val="000000"/>
+          <w:sz w:val="21"/>
+          <w:szCs w:val="21"/>
+          <w:u w:val="single"/>
+          <w:shd w:val="clear" w:color="auto" w:fill="FFFFFF"/>
+        </w:rPr>
+      </w:pPr>
+      <w:r>
+        <w:rPr>
+          <w:rFonts w:ascii="Verdana" w:hAnsi="Verdana"/>
+          <w:b/>
+          <w:bCs/>
+          <w:i/>
+          <w:iCs/>
+          <w:color w:val="000000"/>
+          <w:sz w:val="21"/>
+          <w:szCs w:val="21"/>
+          <w:u w:val="single"/>
+          <w:shd w:val="clear" w:color="auto" w:fill="FFFFFF"/>
+        </w:rPr>
+        <w:lastRenderedPageBreak/>
+        <w:t>Main Menu WBP</w:t>
+      </w:r>
+    </w:p>
+    <w:p>
+      <w:pPr>
+        <w:rPr>
+          <w:rFonts w:ascii="Verdana" w:hAnsi="Verdana"/>
+          <w:color w:val="000000"/>
+          <w:sz w:val="21"/>
+          <w:szCs w:val="21"/>
+          <w:shd w:val="clear" w:color="auto" w:fill="FFFFFF"/>
+        </w:rPr>
+      </w:pPr>
+      <w:r>
+        <w:rPr>
+          <w:rFonts w:ascii="Verdana" w:hAnsi="Verdana"/>
+          <w:color w:val="000000"/>
+          <w:sz w:val="21"/>
+          <w:szCs w:val="21"/>
+          <w:shd w:val="clear" w:color="auto" w:fill="FFFFFF"/>
+        </w:rPr>
+        <w:t>-</w:t>
+      </w:r>
+      <w:r>
+        <w:rPr>
+          <w:rFonts w:ascii="Verdana" w:hAnsi="Verdana"/>
+          <w:color w:val="000000"/>
+          <w:sz w:val="21"/>
+          <w:szCs w:val="21"/>
+          <w:shd w:val="clear" w:color="auto" w:fill="FFFFFF"/>
+        </w:rPr>
+        <w:t>Make a MainMenu_GameMode</w:t>
+      </w:r>
+    </w:p>
+    <w:p>
+      <w:pPr>
+        <w:rPr>
+          <w:rFonts w:ascii="Verdana" w:hAnsi="Verdana"/>
+          <w:color w:val="000000"/>
+          <w:sz w:val="21"/>
+          <w:szCs w:val="21"/>
+          <w:shd w:val="clear" w:color="auto" w:fill="FFFFFF"/>
+        </w:rPr>
+      </w:pPr>
+      <w:r>
+        <w:rPr>
+          <w:rFonts w:ascii="Verdana" w:hAnsi="Verdana"/>
+          <w:color w:val="000000"/>
+          <w:sz w:val="21"/>
+          <w:szCs w:val="21"/>
+          <w:shd w:val="clear" w:color="auto" w:fill="FFFFFF"/>
+        </w:rPr>
+        <w:t>-In the world settings window, use gamemode override and set it to MainMenu_GameMode.</w:t>
+      </w:r>
+    </w:p>
+    <w:p>
+      <w:pPr>
+        <w:rPr>
+          <w:rFonts w:ascii="Verdana" w:hAnsi="Verdana"/>
+          <w:color w:val="000000"/>
+          <w:sz w:val="21"/>
+          <w:szCs w:val="21"/>
+          <w:shd w:val="clear" w:color="auto" w:fill="FFFFFF"/>
+        </w:rPr>
+      </w:pPr>
+      <w:r>
+        <w:rPr>
+          <w:rFonts w:ascii="Verdana" w:hAnsi="Verdana"/>
+          <w:color w:val="000000"/>
+          <w:sz w:val="21"/>
+          <w:szCs w:val="21"/>
+          <w:shd w:val="clear" w:color="auto" w:fill="FFFFFF"/>
+        </w:rPr>
+        <w:t>-Make a MainMenu_PlayerController</w:t>
+      </w:r>
+    </w:p>
+    <w:p>
+      <w:pPr>
+        <w:rPr>
+          <w:rFonts w:ascii="Verdana" w:hAnsi="Verdana"/>
+          <w:color w:val="000000"/>
+          <w:sz w:val="21"/>
+          <w:szCs w:val="21"/>
+          <w:shd w:val="clear" w:color="auto" w:fill="FFFFFF"/>
+        </w:rPr>
+      </w:pPr>
+      <w:r>
+        <w:rPr>
+          <w:rFonts w:ascii="Verdana" w:hAnsi="Verdana"/>
+          <w:color w:val="000000"/>
+          <w:sz w:val="21"/>
+          <w:szCs w:val="21"/>
+          <w:shd w:val="clear" w:color="auto" w:fill="FFFFFF"/>
+        </w:rPr>
+        <w:t>-Set the playercontroller in the gamemode override menu to MainMenu_PlayerController.</w:t>
+      </w:r>
+    </w:p>
+    <w:p>
+      <w:pPr>
+        <w:rPr>
+          <w:rFonts w:ascii="Verdana" w:hAnsi="Verdana"/>
+          <w:color w:val="000000"/>
+          <w:sz w:val="21"/>
+          <w:szCs w:val="21"/>
+          <w:shd w:val="clear" w:color="auto" w:fill="FFFFFF"/>
+        </w:rPr>
+      </w:pPr>
+      <w:r>
+        <w:rPr>
+          <w:rFonts w:ascii="Verdana" w:hAnsi="Verdana"/>
+          <w:color w:val="000000"/>
+          <w:sz w:val="21"/>
+          <w:szCs w:val="21"/>
+          <w:shd w:val="clear" w:color="auto" w:fill="FFFFFF"/>
+        </w:rPr>
+        <w:t>-</w:t>
+      </w:r>
+      <w:r>
+        <w:rPr>
+          <w:rFonts w:ascii="Verdana" w:hAnsi="Verdana"/>
+          <w:color w:val="000000"/>
+          <w:sz w:val="21"/>
+          <w:szCs w:val="21"/>
+          <w:shd w:val="clear" w:color="auto" w:fill="FFFFFF"/>
+        </w:rPr>
+        <w:t>For MainMenu widget to appear at beginplay, edit level blueprint in blueprint in viewport mode.</w:t>
+      </w:r>
+    </w:p>
+    <w:p>
+      <w:pPr>
+        <w:rPr>
+          <w:rFonts w:ascii="Verdana" w:hAnsi="Verdana"/>
+          <w:color w:val="000000"/>
+          <w:sz w:val="21"/>
+          <w:szCs w:val="21"/>
+          <w:shd w:val="clear" w:color="auto" w:fill="FFFFFF"/>
+        </w:rPr>
+      </w:pPr>
+      <w:r>
+        <w:rPr>
+          <w:rFonts w:ascii="Verdana" w:hAnsi="Verdana"/>
+          <w:color w:val="000000"/>
+          <w:sz w:val="21"/>
+          <w:szCs w:val="21"/>
+          <w:shd w:val="clear" w:color="auto" w:fill="FFFFFF"/>
+        </w:rPr>
+        <w:t>-</w:t>
+      </w:r>
+      <w:r>
+        <w:rPr>
+          <w:rFonts w:ascii="Verdana" w:hAnsi="Verdana"/>
+          <w:color w:val="000000"/>
+          <w:sz w:val="21"/>
+          <w:szCs w:val="21"/>
+          <w:shd w:val="clear" w:color="auto" w:fill="FFFFFF"/>
+        </w:rPr>
+        <w:t>For buttons like options, create new widget and for onclicked event  - use</w:t>
+      </w:r>
+      <w:r>
+        <w:rPr>
+          <w:rFonts w:ascii="Verdana" w:hAnsi="Verdana"/>
+          <w:color w:val="000000"/>
+          <w:sz w:val="21"/>
+          <w:szCs w:val="21"/>
+          <w:shd w:val="clear" w:color="auto" w:fill="FFFFFF"/>
+        </w:rPr>
+        <w:t xml:space="preserve"> remove from parent node and connect to create widget(with WBP_Options selected) and add to viewport.</w:t>
+      </w:r>
+    </w:p>
+    <w:p>
+      <w:pPr>
+        <w:rPr>
+          <w:rFonts w:ascii="Verdana" w:hAnsi="Verdana"/>
+          <w:color w:val="000000"/>
+          <w:sz w:val="21"/>
+          <w:szCs w:val="21"/>
+          <w:shd w:val="clear" w:color="auto" w:fill="FFFFFF"/>
+        </w:rPr>
+      </w:pPr>
+      <w:r>
+        <w:rPr>
+          <w:rFonts w:ascii="Verdana" w:hAnsi="Verdana"/>
+          <w:color w:val="000000"/>
+          <w:sz w:val="21"/>
+          <w:szCs w:val="21"/>
+          <w:shd w:val="clear" w:color="auto" w:fill="FFFFFF"/>
+        </w:rPr>
+        <w:t>-</w:t>
+      </w:r>
+      <w:r>
+        <w:rPr>
+          <w:rFonts w:ascii="Verdana" w:hAnsi="Verdana"/>
+          <w:color w:val="000000"/>
+          <w:sz w:val="21"/>
+          <w:szCs w:val="21"/>
+          <w:shd w:val="clear" w:color="auto" w:fill="FFFFFF"/>
+        </w:rPr>
+        <w:t xml:space="preserve">To return to main menu again use a </w:t>
+      </w:r>
+      <w:r>
+        <w:rPr>
+          <w:rFonts w:ascii="Verdana" w:hAnsi="Verdana"/>
+          <w:color w:val="000000"/>
+          <w:sz w:val="21"/>
+          <w:szCs w:val="21"/>
+          <w:highlight w:val="yellow"/>
+          <w:shd w:val="clear" w:color="auto" w:fill="FFFFFF"/>
+        </w:rPr>
+        <w:t>back</w:t>
+      </w:r>
+      <w:r>
+        <w:rPr>
+          <w:rFonts w:ascii="Verdana" w:hAnsi="Verdana"/>
+          <w:color w:val="000000"/>
+          <w:sz w:val="21"/>
+          <w:szCs w:val="21"/>
+          <w:highlight w:val="yellow"/>
+          <w:shd w:val="clear" w:color="auto" w:fill="FFFFFF"/>
+        </w:rPr>
+        <w:t xml:space="preserve"> button</w:t>
+      </w:r>
+      <w:r>
+        <w:rPr>
+          <w:rFonts w:ascii="Verdana" w:hAnsi="Verdana"/>
+          <w:color w:val="000000"/>
+          <w:sz w:val="21"/>
+          <w:szCs w:val="21"/>
+          <w:shd w:val="clear" w:color="auto" w:fill="FFFFFF"/>
+        </w:rPr>
+        <w:t xml:space="preserve"> with </w:t>
+      </w:r>
+      <w:r>
+        <w:rPr>
+          <w:rFonts w:ascii="Verdana" w:hAnsi="Verdana"/>
+          <w:color w:val="000000"/>
+          <w:sz w:val="21"/>
+          <w:szCs w:val="21"/>
+          <w:highlight w:val="yellow"/>
+          <w:shd w:val="clear" w:color="auto" w:fill="FFFFFF"/>
+        </w:rPr>
+        <w:t>onclicked event</w:t>
+      </w:r>
+      <w:r>
+        <w:rPr>
+          <w:rFonts w:ascii="Verdana" w:hAnsi="Verdana"/>
+          <w:color w:val="000000"/>
+          <w:sz w:val="21"/>
+          <w:szCs w:val="21"/>
+          <w:shd w:val="clear" w:color="auto" w:fill="FFFFFF"/>
+        </w:rPr>
+        <w:t xml:space="preserve"> connected to </w:t>
+      </w:r>
+      <w:r>
+        <w:rPr>
+          <w:rFonts w:ascii="Verdana" w:hAnsi="Verdana"/>
+          <w:color w:val="000000"/>
+          <w:sz w:val="21"/>
+          <w:szCs w:val="21"/>
+          <w:highlight w:val="yellow"/>
+          <w:shd w:val="clear" w:color="auto" w:fill="FFFFFF"/>
+        </w:rPr>
+        <w:t>remove from parent</w:t>
+      </w:r>
+      <w:r>
+        <w:rPr>
+          <w:rFonts w:ascii="Verdana" w:hAnsi="Verdana"/>
+          <w:color w:val="000000"/>
+          <w:sz w:val="21"/>
+          <w:szCs w:val="21"/>
+          <w:shd w:val="clear" w:color="auto" w:fill="FFFFFF"/>
+        </w:rPr>
+        <w:t xml:space="preserve"> node and </w:t>
+      </w:r>
+      <w:r>
+        <w:rPr>
+          <w:rFonts w:ascii="Verdana" w:hAnsi="Verdana"/>
+          <w:color w:val="000000"/>
+          <w:sz w:val="21"/>
+          <w:szCs w:val="21"/>
+          <w:highlight w:val="yellow"/>
+          <w:shd w:val="clear" w:color="auto" w:fill="FFFFFF"/>
+        </w:rPr>
+        <w:t>create widget</w:t>
+      </w:r>
+      <w:r>
+        <w:rPr>
+          <w:rFonts w:ascii="Verdana" w:hAnsi="Verdana"/>
+          <w:color w:val="000000"/>
+          <w:sz w:val="21"/>
+          <w:szCs w:val="21"/>
+          <w:shd w:val="clear" w:color="auto" w:fill="FFFFFF"/>
+        </w:rPr>
+        <w:t xml:space="preserve"> node (with WBP_MainMenu selected) and finally </w:t>
+      </w:r>
+      <w:r>
+        <w:rPr>
+          <w:rFonts w:ascii="Verdana" w:hAnsi="Verdana"/>
+          <w:color w:val="000000"/>
+          <w:sz w:val="21"/>
+          <w:szCs w:val="21"/>
+          <w:highlight w:val="yellow"/>
+          <w:shd w:val="clear" w:color="auto" w:fill="FFFFFF"/>
+        </w:rPr>
+        <w:t>add to viewport</w:t>
+      </w:r>
+      <w:r>
+        <w:rPr>
+          <w:rFonts w:ascii="Verdana" w:hAnsi="Verdana"/>
+          <w:color w:val="000000"/>
+          <w:sz w:val="21"/>
+          <w:szCs w:val="21"/>
+          <w:shd w:val="clear" w:color="auto" w:fill="FFFFFF"/>
+        </w:rPr>
+        <w:t xml:space="preserve"> node</w:t>
+      </w:r>
+      <w:r>
+        <w:rPr>
+          <w:rFonts w:ascii="Verdana" w:hAnsi="Verdana"/>
+          <w:color w:val="000000"/>
+          <w:sz w:val="21"/>
+          <w:szCs w:val="21"/>
+          <w:shd w:val="clear" w:color="auto" w:fill="FFFFFF"/>
+        </w:rPr>
+        <w:t>.</w:t>
+      </w:r>
+    </w:p>
+    <w:p>
+      <w:pPr>
+        <w:rPr>
+          <w:rFonts w:ascii="Verdana" w:hAnsi="Verdana"/>
+          <w:color w:val="000000"/>
+          <w:sz w:val="21"/>
+          <w:szCs w:val="21"/>
+          <w:shd w:val="clear" w:color="auto" w:fill="FFFFFF"/>
+        </w:rPr>
+      </w:pPr>
+    </w:p>
+    <w:p>
+      <w:pPr>
+        <w:rPr>
+          <w:rFonts w:ascii="Verdana" w:hAnsi="Verdana"/>
+          <w:color w:val="000000"/>
+          <w:sz w:val="21"/>
+          <w:szCs w:val="21"/>
+          <w:shd w:val="clear" w:color="auto" w:fill="FFFFFF"/>
+        </w:rPr>
+      </w:pPr>
+      <w:r>
+        <w:rPr>
+          <w:noProof/>
+        </w:rPr>
+        <w:drawing>
+          <wp:anchor distT="0" distB="0" distL="114300" distR="114300" simplePos="0" relativeHeight="251658240" behindDoc="0" locked="0" layoutInCell="1" allowOverlap="1" wp14:anchorId="0E06C004" wp14:editId="6C086899">
+            <wp:simplePos x="0" y="0"/>
+            <wp:positionH relativeFrom="column">
+              <wp:posOffset>0</wp:posOffset>
+            </wp:positionH>
+            <wp:positionV relativeFrom="paragraph">
+              <wp:posOffset>274320</wp:posOffset>
+            </wp:positionV>
+            <wp:extent cx="5890260" cy="3101340"/>
+            <wp:effectExtent l="0" t="0" r="0" b="3810"/>
+            <wp:wrapTopAndBottom/>
+            <wp:docPr id="1" name="Picture 1" descr="A screenshot of a computer&#10;&#10;Description automatically generated with medium confidence"/>
+            <wp:cNvGraphicFramePr>
+              <a:graphicFrameLocks xmlns:a="http://schemas.openxmlformats.org/drawingml/2006/main" noChangeAspect="1"/>
+            </wp:cNvGraphicFramePr>
+            <a:graphic xmlns:a="http://schemas.openxmlformats.org/drawingml/2006/main">
+              <a:graphicData uri="http://schemas.openxmlformats.org/drawingml/2006/picture">
+                <pic:pic xmlns:pic="http://schemas.openxmlformats.org/drawingml/2006/picture">
+                  <pic:nvPicPr>
+                    <pic:cNvPr id="1" name="Picture 1" descr="A screenshot of a computer&#10;&#10;Description automatically generated with medium confidence"/>
+                    <pic:cNvPicPr/>
+                  </pic:nvPicPr>
+                  <pic:blipFill rotWithShape="1">
+                    <a:blip r:embed="rId6" cstate="print">
+                      <a:extLst>
+                        <a:ext uri="{28A0092B-C50C-407E-A947-70E740481C1C}">
+                          <a14:useLocalDpi xmlns:a14="http://schemas.microsoft.com/office/drawing/2010/main" val="0"/>
+                        </a:ext>
+                      </a:extLst>
+                    </a:blip>
+                    <a:srcRect l="1" r="-397" b="6023"/>
+                    <a:stretch/>
+                  </pic:blipFill>
+                  <pic:spPr bwMode="auto">
+                    <a:xfrm>
+                      <a:off x="0" y="0"/>
+                      <a:ext cx="5890260" cy="3101340"/>
+                    </a:xfrm>
+                    <a:prstGeom prst="rect">
+                      <a:avLst/>
+                    </a:prstGeom>
+                    <a:ln>
+                      <a:noFill/>
+                    </a:ln>
+                    <a:extLst>
+                      <a:ext uri="{53640926-AAD7-44D8-BBD7-CCE9431645EC}">
+                        <a14:shadowObscured xmlns:a14="http://schemas.microsoft.com/office/drawing/2010/main"/>
+                      </a:ext>
+                    </a:extLst>
+                  </pic:spPr>
+                </pic:pic>
+              </a:graphicData>
+            </a:graphic>
+            <wp14:sizeRelH relativeFrom="margin">
+              <wp14:pctWidth>0</wp14:pctWidth>
+            </wp14:sizeRelH>
+            <wp14:sizeRelV relativeFrom="margin">
+              <wp14:pctHeight>0</wp14:pctHeight>
+            </wp14:sizeRelV>
+          </wp:anchor>
+        </w:drawing>
+      </w:r>
+    </w:p>
+    <w:p>
+      <w:pPr>
+        <w:rPr>
+          <w:rFonts w:ascii="Verdana" w:hAnsi="Verdana"/>
+          <w:color w:val="000000"/>
+          <w:sz w:val="21"/>
+          <w:szCs w:val="21"/>
+          <w:shd w:val="clear" w:color="auto" w:fill="FFFFFF"/>
+        </w:rPr>
+      </w:pPr>
+    </w:p>
+    <w:p>
+      <w:pPr>
+        <w:rPr>
+          <w:rFonts w:ascii="Verdana" w:hAnsi="Verdana"/>
+          <w:color w:val="000000"/>
+          <w:sz w:val="21"/>
+          <w:szCs w:val="21"/>
+          <w:shd w:val="clear" w:color="auto" w:fill="FFFFFF"/>
+        </w:rPr>
+      </w:pPr>
+      <w:r>
+        <w:rPr>
+          <w:noProof/>
+        </w:rPr>
+        <w:lastRenderedPageBreak/>
+        <w:drawing>
+          <wp:inline distT="0" distB="0" distL="0" distR="0" wp14:anchorId="17074C90" wp14:editId="147F66FA">
+            <wp:extent cx="5767388" cy="3052763"/>
+            <wp:effectExtent l="0" t="0" r="5080" b="0"/>
+            <wp:docPr id="2" name="Picture 2"/>
+            <wp:cNvGraphicFramePr>
+              <a:graphicFrameLocks xmlns:a="http://schemas.openxmlformats.org/drawingml/2006/main" noChangeAspect="1"/>
+            </wp:cNvGraphicFramePr>
+            <a:graphic xmlns:a="http://schemas.openxmlformats.org/drawingml/2006/main">
+              <a:graphicData uri="http://schemas.openxmlformats.org/drawingml/2006/picture">
+                <pic:pic xmlns:pic="http://schemas.openxmlformats.org/drawingml/2006/picture">
+                  <pic:nvPicPr>
+                    <pic:cNvPr id="1" name=""/>
+                    <pic:cNvPicPr/>
+                  </pic:nvPicPr>
+                  <pic:blipFill rotWithShape="1">
+                    <a:blip r:embed="rId7"/>
+                    <a:srcRect r="-626" b="5308"/>
+                    <a:stretch/>
+                  </pic:blipFill>
+                  <pic:spPr bwMode="auto">
+                    <a:xfrm>
+                      <a:off x="0" y="0"/>
+                      <a:ext cx="5767388" cy="3052763"/>
+                    </a:xfrm>
+                    <a:prstGeom prst="rect">
+                      <a:avLst/>
+                    </a:prstGeom>
+                    <a:ln>
+                      <a:noFill/>
+                    </a:ln>
+                    <a:extLst>
+                      <a:ext uri="{53640926-AAD7-44D8-BBD7-CCE9431645EC}">
+                        <a14:shadowObscured xmlns:a14="http://schemas.microsoft.com/office/drawing/2010/main"/>
+                      </a:ext>
+                    </a:extLst>
+                  </pic:spPr>
+                </pic:pic>
+              </a:graphicData>
+            </a:graphic>
+          </wp:inline>
+        </w:drawing>
+      </w:r>
+    </w:p>
+    <w:p>
+      <w:pPr>
+        <w:rPr>
+          <w:rFonts w:ascii="Verdana" w:hAnsi="Verdana"/>
+          <w:color w:val="000000"/>
+          <w:sz w:val="21"/>
+          <w:szCs w:val="21"/>
+          <w:shd w:val="clear" w:color="auto" w:fill="FFFFFF"/>
+        </w:rPr>
+      </w:pPr>
+    </w:p>
+    <w:p>
+      <w:pPr>
+        <w:rPr>
+          <w:rFonts w:ascii="Verdana" w:hAnsi="Verdana"/>
+          <w:color w:val="000000"/>
+          <w:sz w:val="21"/>
+          <w:szCs w:val="21"/>
+          <w:shd w:val="clear" w:color="auto" w:fill="FFFFFF"/>
+        </w:rPr>
+      </w:pPr>
+    </w:p>
+    <w:p>
+      <w:pPr>
+        <w:rPr>
+          <w:rFonts w:ascii="Verdana" w:hAnsi="Verdana"/>
+          <w:color w:val="000000"/>
+          <w:sz w:val="21"/>
+          <w:szCs w:val="21"/>
+          <w:shd w:val="clear" w:color="auto" w:fill="FFFFFF"/>
+        </w:rPr>
+      </w:pPr>
+    </w:p>
+    <w:p>
+      <w:pPr>
+        <w:rPr>
+          <w:rFonts w:ascii="Verdana" w:hAnsi="Verdana"/>
+          <w:color w:val="000000"/>
+          <w:sz w:val="21"/>
+          <w:szCs w:val="21"/>
+          <w:shd w:val="clear" w:color="auto" w:fill="FFFFFF"/>
+        </w:rPr>
+      </w:pPr>
+    </w:p>
     <w:sectPr>
       <w:pgSz w:w="11906" w:h="16838"/>
       <w:pgMar w:top="1440" w:right="1440" w:bottom="1440" w:left="1440" w:header="708" w:footer="708" w:gutter="0"/>
@@ -1015,6 +1588,100 @@
     </w:sectPr>
   </w:body>
 </w:document>
+</file>
+
+<file path=word/numbering.xml><?xml version="1.0" encoding="utf-8"?>
+<w:numbering xmlns:wpc="http://schemas.microsoft.com/office/word/2010/wordprocessingCanvas" xmlns:cx="http://schemas.microsoft.com/office/drawing/2014/chartex" xmlns:cx1="http://schemas.microsoft.com/office/drawing/2015/9/8/chartex" xmlns:cx2="http://schemas.microsoft.com/office/drawing/2015/10/21/chartex" xmlns:cx3="http://schemas.microsoft.com/office/drawing/2016/5/9/chartex" xmlns:cx4="http://schemas.microsoft.com/office/drawing/2016/5/10/chartex" xmlns:cx5="http://schemas.microsoft.com/office/drawing/2016/5/11/chartex" xmlns:cx6="http://schemas.microsoft.com/office/drawing/2016/5/12/chartex" xmlns:cx7="http://schemas.microsoft.com/office/drawing/2016/5/13/chartex" xmlns:cx8="http://schemas.microsoft.com/office/drawing/2016/5/14/chartex" xmlns:mc="http://schemas.openxmlformats.org/markup-compatibility/2006" xmlns:aink="http://schemas.microsoft.com/office/drawing/2016/ink" xmlns:am3d="http://schemas.microsoft.com/office/drawing/2017/model3d" xmlns:o="urn:schemas-microsoft-com:office:office" xmlns:r="http://schemas.openxmlformats.org/officeDocument/2006/relationships" xmlns:m="http://schemas.openxmlformats.org/officeDocument/2006/math" xmlns:v="urn:schemas-microsoft-com:vml" xmlns:wp14="http://schemas.microsoft.com/office/word/2010/wordprocessingDrawing" xmlns:wp="http://schemas.openxmlformats.org/drawingml/2006/wordprocessingDrawing" xmlns:w10="urn:schemas-microsoft-com:office:word" xmlns:w="http://schemas.openxmlformats.org/wordprocessingml/2006/main" xmlns:w14="http://schemas.microsoft.com/office/word/2010/wordml" xmlns:w15="http://schemas.microsoft.com/office/word/2012/wordml" xmlns:w16cex="http://schemas.microsoft.com/office/word/2018/wordml/cex" xmlns:w16cid="http://schemas.microsoft.com/office/word/2016/wordml/cid" xmlns:w16="http://schemas.microsoft.com/office/word/2018/wordml" xmlns:w16sdtdh="http://schemas.microsoft.com/office/word/2020/wordml/sdtdatahash" xmlns:w16se="http://schemas.microsoft.com/office/word/2015/wordml/symex" xmlns:wpg="http://schemas.microsoft.com/office/word/2010/wordprocessingGroup" xmlns:wpi="http://schemas.microsoft.com/office/word/2010/wordprocessingInk" xmlns:wne="http://schemas.microsoft.com/office/word/2006/wordml" xmlns:wps="http://schemas.microsoft.com/office/word/2010/wordprocessingShape" mc:Ignorable="w14 w15 w16se w16cid w16 w16cex w16sdtdh wp14">
+  <w:abstractNum w:abstractNumId="0" w15:restartNumberingAfterBreak="0">
+    <w:nsid w:val="7FD5508B"/>
+    <w:multiLevelType w:val="hybridMultilevel"/>
+    <w:tmpl w:val="5BAAF988"/>
+    <w:lvl w:ilvl="0" w:tplc="4009000F">
+      <w:start w:val="1"/>
+      <w:numFmt w:val="decimal"/>
+      <w:lvlText w:val="%1."/>
+      <w:lvlJc w:val="left"/>
+      <w:pPr>
+        <w:ind w:left="720" w:hanging="360"/>
+      </w:pPr>
+    </w:lvl>
+    <w:lvl w:ilvl="1" w:tplc="40090019" w:tentative="1">
+      <w:start w:val="1"/>
+      <w:numFmt w:val="lowerLetter"/>
+      <w:lvlText w:val="%2."/>
+      <w:lvlJc w:val="left"/>
+      <w:pPr>
+        <w:ind w:left="1440" w:hanging="360"/>
+      </w:pPr>
+    </w:lvl>
+    <w:lvl w:ilvl="2" w:tplc="4009001B" w:tentative="1">
+      <w:start w:val="1"/>
+      <w:numFmt w:val="lowerRoman"/>
+      <w:lvlText w:val="%3."/>
+      <w:lvlJc w:val="right"/>
+      <w:pPr>
+        <w:ind w:left="2160" w:hanging="180"/>
+      </w:pPr>
+    </w:lvl>
+    <w:lvl w:ilvl="3" w:tplc="4009000F" w:tentative="1">
+      <w:start w:val="1"/>
+      <w:numFmt w:val="decimal"/>
+      <w:lvlText w:val="%4."/>
+      <w:lvlJc w:val="left"/>
+      <w:pPr>
+        <w:ind w:left="2880" w:hanging="360"/>
+      </w:pPr>
+    </w:lvl>
+    <w:lvl w:ilvl="4" w:tplc="40090019" w:tentative="1">
+      <w:start w:val="1"/>
+      <w:numFmt w:val="lowerLetter"/>
+      <w:lvlText w:val="%5."/>
+      <w:lvlJc w:val="left"/>
+      <w:pPr>
+        <w:ind w:left="3600" w:hanging="360"/>
+      </w:pPr>
+    </w:lvl>
+    <w:lvl w:ilvl="5" w:tplc="4009001B" w:tentative="1">
+      <w:start w:val="1"/>
+      <w:numFmt w:val="lowerRoman"/>
+      <w:lvlText w:val="%6."/>
+      <w:lvlJc w:val="right"/>
+      <w:pPr>
+        <w:ind w:left="4320" w:hanging="180"/>
+      </w:pPr>
+    </w:lvl>
+    <w:lvl w:ilvl="6" w:tplc="4009000F" w:tentative="1">
+      <w:start w:val="1"/>
+      <w:numFmt w:val="decimal"/>
+      <w:lvlText w:val="%7."/>
+      <w:lvlJc w:val="left"/>
+      <w:pPr>
+        <w:ind w:left="5040" w:hanging="360"/>
+      </w:pPr>
+    </w:lvl>
+    <w:lvl w:ilvl="7" w:tplc="40090019" w:tentative="1">
+      <w:start w:val="1"/>
+      <w:numFmt w:val="lowerLetter"/>
+      <w:lvlText w:val="%8."/>
+      <w:lvlJc w:val="left"/>
+      <w:pPr>
+        <w:ind w:left="5760" w:hanging="360"/>
+      </w:pPr>
+    </w:lvl>
+    <w:lvl w:ilvl="8" w:tplc="4009001B" w:tentative="1">
+      <w:start w:val="1"/>
+      <w:numFmt w:val="lowerRoman"/>
+      <w:lvlText w:val="%9."/>
+      <w:lvlJc w:val="right"/>
+      <w:pPr>
+        <w:ind w:left="6480" w:hanging="180"/>
+      </w:pPr>
+    </w:lvl>
+  </w:abstractNum>
+  <w:num w:numId="1">
+    <w:abstractNumId w:val="0"/>
+  </w:num>
+</w:numbering>
 </file>
 
 <file path=word/styles.xml><?xml version="1.0" encoding="utf-8"?>
@@ -1476,6 +2143,17 @@
       <w:lang w:eastAsia="en-IN"/>
     </w:rPr>
   </w:style>
+  <w:style w:type="paragraph" w:styleId="ListParagraph">
+    <w:name w:val="List Paragraph"/>
+    <w:basedOn w:val="Normal"/>
+    <w:uiPriority w:val="34"/>
+    <w:qFormat/>
+    <w:rsid w:val="00947860"/>
+    <w:pPr>
+      <w:ind w:left="720"/>
+      <w:contextualSpacing/>
+    </w:pPr>
+  </w:style>
 </w:styles>
 </file>
 

</xml_diff>